<commit_message>
Added Sound and bgs
</commit_message>
<xml_diff>
--- a/CardGame TO-DO.docx
+++ b/CardGame TO-DO.docx
@@ -177,12 +177,14 @@
           <w:numId w:val="1"/>
         </w:numPr>
         <w:rPr>
-          <w:sz w:val="40"/>
-          <w:szCs w:val="40"/>
-        </w:rPr>
-      </w:pPr>
-      <w:r>
-        <w:rPr>
+          <w:strike/>
+          <w:sz w:val="40"/>
+          <w:szCs w:val="40"/>
+        </w:rPr>
+      </w:pPr>
+      <w:r>
+        <w:rPr>
+          <w:strike/>
           <w:sz w:val="40"/>
           <w:szCs w:val="40"/>
         </w:rPr>
@@ -363,12 +365,14 @@
           <w:numId w:val="1"/>
         </w:numPr>
         <w:rPr>
-          <w:sz w:val="40"/>
-          <w:szCs w:val="40"/>
-        </w:rPr>
-      </w:pPr>
-      <w:r>
-        <w:rPr>
+          <w:strike/>
+          <w:sz w:val="40"/>
+          <w:szCs w:val="40"/>
+        </w:rPr>
+      </w:pPr>
+      <w:r>
+        <w:rPr>
+          <w:strike/>
           <w:sz w:val="40"/>
           <w:szCs w:val="40"/>
         </w:rPr>
@@ -440,6 +444,16 @@
         </w:rPr>
         <w:t>Significant card art improvements</w:t>
       </w:r>
+    </w:p>
+    <w:p>
+      <w:pPr>
+        <w:pStyle w:val="ListParagraph1"/>
+        <w:ind w:left="0"/>
+        <w:rPr>
+          <w:sz w:val="40"/>
+          <w:szCs w:val="40"/>
+        </w:rPr>
+      </w:pPr>
     </w:p>
     <w:p>
       <w:pPr>
@@ -452,16 +466,6 @@
       </w:pPr>
       <w:bookmarkStart w:id="0" w:name="_GoBack"/>
       <w:bookmarkEnd w:id="0"/>
-    </w:p>
-    <w:p>
-      <w:pPr>
-        <w:pStyle w:val="ListParagraph1"/>
-        <w:ind w:left="0"/>
-        <w:rPr>
-          <w:sz w:val="40"/>
-          <w:szCs w:val="40"/>
-        </w:rPr>
-      </w:pPr>
     </w:p>
     <w:sectPr>
       <w:pgSz w:w="12240" w:h="15840"/>

</xml_diff>